<commit_message>
Final Submission - First Ever Prog III Assignment done within the deadline!!
</commit_message>
<xml_diff>
--- a/Documentation/Class Diagram.docx
+++ b/Documentation/Class Diagram.docx
@@ -3,11 +3,29 @@
 <w:document xmlns:wpc="http://schemas.microsoft.com/office/word/2010/wordprocessingCanvas" xmlns:cx="http://schemas.microsoft.com/office/drawing/2014/chartex" xmlns:cx1="http://schemas.microsoft.com/office/drawing/2015/9/8/chartex" xmlns:cx2="http://schemas.microsoft.com/office/drawing/2015/10/21/chartex" xmlns:cx3="http://schemas.microsoft.com/office/drawing/2016/5/9/chartex" xmlns:cx4="http://schemas.microsoft.com/office/drawing/2016/5/10/chartex" xmlns:cx5="http://schemas.microsoft.com/office/drawing/2016/5/11/chartex" xmlns:cx6="http://schemas.microsoft.com/office/drawing/2016/5/12/chartex" xmlns:cx7="http://schemas.microsoft.com/office/drawing/2016/5/13/chartex" xmlns:cx8="http://schemas.microsoft.com/office/drawing/2016/5/14/chartex" xmlns:mc="http://schemas.openxmlformats.org/markup-compatibility/2006" xmlns:aink="http://schemas.microsoft.com/office/drawing/2016/ink" xmlns:am3d="http://schemas.microsoft.com/office/drawing/2017/model3d" xmlns:o="urn:schemas-microsoft-com:office:office" xmlns:r="http://schemas.openxmlformats.org/officeDocument/2006/relationships" xmlns:m="http://schemas.openxmlformats.org/officeDocument/2006/math" xmlns:v="urn:schemas-microsoft-com:vml" xmlns:wp14="http://schemas.microsoft.com/office/word/2010/wordprocessingDrawing" xmlns:wp="http://schemas.openxmlformats.org/drawingml/2006/wordprocessingDrawing" xmlns:w10="urn:schemas-microsoft-com:office:word" xmlns:w="http://schemas.openxmlformats.org/wordprocessingml/2006/main" xmlns:w14="http://schemas.microsoft.com/office/word/2010/wordml" xmlns:w15="http://schemas.microsoft.com/office/word/2012/wordml" xmlns:w16cex="http://schemas.microsoft.com/office/word/2018/wordml/cex" xmlns:w16cid="http://schemas.microsoft.com/office/word/2016/wordml/cid" xmlns:w16="http://schemas.microsoft.com/office/word/2018/wordml" xmlns:w16se="http://schemas.microsoft.com/office/word/2015/wordml/symex" xmlns:wpg="http://schemas.microsoft.com/office/word/2010/wordprocessingGroup" xmlns:wpi="http://schemas.microsoft.com/office/word/2010/wordprocessingInk" xmlns:wne="http://schemas.microsoft.com/office/word/2006/wordml" xmlns:wps="http://schemas.microsoft.com/office/word/2010/wordprocessingShape" mc:Ignorable="w14 w15 w16se w16cid w16 w16cex wp14">
   <w:body>
     <w:p>
+      <w:pPr>
+        <w:rPr>
+          <w:sz w:val="44"/>
+          <w:szCs w:val="44"/>
+        </w:rPr>
+      </w:pPr>
       <w:r>
+        <w:rPr>
+          <w:sz w:val="44"/>
+          <w:szCs w:val="44"/>
+        </w:rPr>
         <w:drawing>
-          <wp:inline distT="0" distB="0" distL="0" distR="0" wp14:anchorId="074040F6" wp14:editId="4E11D645">
-            <wp:extent cx="5943600" cy="4276373"/>
+          <wp:anchor distT="0" distB="0" distL="114300" distR="114300" simplePos="0" relativeHeight="251658240" behindDoc="1" locked="0" layoutInCell="1" allowOverlap="1" wp14:anchorId="5D82F2D4" wp14:editId="19A6C96C">
+            <wp:simplePos x="0" y="0"/>
+            <wp:positionH relativeFrom="column">
+              <wp:posOffset>-69801</wp:posOffset>
+            </wp:positionH>
+            <wp:positionV relativeFrom="paragraph">
+              <wp:posOffset>602664</wp:posOffset>
+            </wp:positionV>
+            <wp:extent cx="5943600" cy="3260090"/>
             <wp:effectExtent l="0" t="0" r="0" b="3810"/>
+            <wp:wrapNone/>
             <wp:docPr id="1" name="Picture 1"/>
             <wp:cNvGraphicFramePr>
               <a:graphicFrameLocks xmlns:a="http://schemas.openxmlformats.org/drawingml/2006/main" noChangeAspect="1"/>
@@ -19,33 +37,80 @@
                     <pic:cNvPr id="1" name=""/>
                     <pic:cNvPicPr/>
                   </pic:nvPicPr>
-                  <pic:blipFill rotWithShape="1">
-                    <a:blip r:embed="rId4"/>
-                    <a:srcRect t="774"/>
-                    <a:stretch/>
+                  <pic:blipFill>
+                    <a:blip r:embed="rId4" cstate="print">
+                      <a:extLst>
+                        <a:ext uri="{28A0092B-C50C-407E-A947-70E740481C1C}">
+                          <a14:useLocalDpi xmlns:a14="http://schemas.microsoft.com/office/drawing/2010/main" val="0"/>
+                        </a:ext>
+                      </a:extLst>
+                    </a:blip>
+                    <a:stretch>
+                      <a:fillRect/>
+                    </a:stretch>
                   </pic:blipFill>
-                  <pic:spPr bwMode="auto">
+                  <pic:spPr>
                     <a:xfrm>
                       <a:off x="0" y="0"/>
-                      <a:ext cx="5943600" cy="4276373"/>
+                      <a:ext cx="5943600" cy="3260090"/>
                     </a:xfrm>
                     <a:prstGeom prst="rect">
                       <a:avLst/>
                     </a:prstGeom>
-                    <a:ln>
-                      <a:noFill/>
-                    </a:ln>
-                    <a:extLst>
-                      <a:ext uri="{53640926-AAD7-44D8-BBD7-CCE9431645EC}">
-                        <a14:shadowObscured xmlns:a14="http://schemas.microsoft.com/office/drawing/2010/main"/>
-                      </a:ext>
-                    </a:extLst>
                   </pic:spPr>
                 </pic:pic>
               </a:graphicData>
             </a:graphic>
-          </wp:inline>
+            <wp14:sizeRelH relativeFrom="page">
+              <wp14:pctWidth>0</wp14:pctWidth>
+            </wp14:sizeRelH>
+            <wp14:sizeRelV relativeFrom="page">
+              <wp14:pctHeight>0</wp14:pctHeight>
+            </wp14:sizeRelV>
+          </wp:anchor>
         </w:drawing>
+      </w:r>
+      <w:r>
+        <w:rPr>
+          <w:sz w:val="44"/>
+          <w:szCs w:val="44"/>
+        </w:rPr>
+        <w:t>War</w:t>
+      </w:r>
+      <w:r>
+        <w:rPr>
+          <w:sz w:val="44"/>
+          <w:szCs w:val="44"/>
+        </w:rPr>
+        <w:t xml:space="preserve"> game</w:t>
+      </w:r>
+      <w:r>
+        <w:rPr>
+          <w:sz w:val="44"/>
+          <w:szCs w:val="44"/>
+        </w:rPr>
+        <w:t xml:space="preserve"> </w:t>
+      </w:r>
+      <w:r>
+        <w:rPr>
+          <w:sz w:val="44"/>
+          <w:szCs w:val="44"/>
+        </w:rPr>
+        <w:t>C</w:t>
+      </w:r>
+      <w:r>
+        <w:rPr>
+          <w:sz w:val="44"/>
+          <w:szCs w:val="44"/>
+        </w:rPr>
+        <w:t>lass diagram</w:t>
+      </w:r>
+      <w:r>
+        <w:rPr>
+          <w:sz w:val="44"/>
+          <w:szCs w:val="44"/>
+        </w:rPr>
+        <w:t>:</w:t>
       </w:r>
     </w:p>
     <w:sectPr>

</xml_diff>